<commit_message>
Add settings model, update generate supplier report
</commit_message>
<xml_diff>
--- a/dd template.docx
+++ b/dd template.docx
@@ -888,34 +888,12 @@
               </w:rPr>
               <w:t xml:space="preserve"> including type and issuance date</w:t>
             </w:r>
-            <w:proofErr w:type="gramStart"/>
-            <w:r>
-              <w:rPr>
-                <w:lang w:val="en-GB"/>
-              </w:rPr>
-              <w:t xml:space="preserve">: </w:t>
-            </w:r>
-            <w:r>
-              <w:rPr>
-                <w:rFonts w:ascii="Times New Roman" w:hAnsi="Times New Roman" w:cs="Times New Roman"/>
-                <w:b/>
-                <w:sz w:val="24"/>
-                <w:szCs w:val="24"/>
+            <w:r>
+              <w:rPr>
                 <w:lang w:val="en-GB"/>
               </w:rPr>
               <w:t>:</w:t>
             </w:r>
-            <w:proofErr w:type="gramEnd"/>
-            <w:r>
-              <w:rPr>
-                <w:rFonts w:ascii="Times New Roman" w:hAnsi="Times New Roman" w:cs="Times New Roman"/>
-                <w:b/>
-                <w:sz w:val="24"/>
-                <w:szCs w:val="24"/>
-                <w:lang w:val="en-GB"/>
-              </w:rPr>
-              <w:t xml:space="preserve"> </w:t>
-            </w:r>
           </w:p>
           <w:p>
             <w:pPr>
@@ -944,6 +922,8 @@
               </w:rPr>
               <w:t>}</w:t>
             </w:r>
+            <w:bookmarkStart w:id="0" w:name="_GoBack"/>
+            <w:bookmarkEnd w:id="0"/>
           </w:p>
         </w:tc>
       </w:tr>
@@ -8566,8 +8546,6 @@
               </w:rPr>
               <w:t>}</w:t>
             </w:r>
-            <w:bookmarkStart w:id="0" w:name="_GoBack"/>
-            <w:bookmarkEnd w:id="0"/>
           </w:p>
         </w:tc>
       </w:tr>
@@ -15534,7 +15512,7 @@
 </file>
 
 <file path=customXml/itemProps1.xml><?xml version="1.0" encoding="utf-8"?>
-<ds:datastoreItem xmlns:ds="http://schemas.openxmlformats.org/officeDocument/2006/customXml" ds:itemID="{E49E2149-B56F-42F1-B4D3-0DE0772D5BF8}">
+<ds:datastoreItem xmlns:ds="http://schemas.openxmlformats.org/officeDocument/2006/customXml" ds:itemID="{744958F8-6EA2-4F1F-839C-1843A3ACFCCD}">
   <ds:schemaRefs>
     <ds:schemaRef ds:uri="http://schemas.openxmlformats.org/officeDocument/2006/bibliography"/>
   </ds:schemaRefs>

</xml_diff>